<commit_message>
small update to framework
</commit_message>
<xml_diff>
--- a/Exoskeleton Framework Complete Document Github edition.docx
+++ b/Exoskeleton Framework Complete Document Github edition.docx
@@ -550,15 +550,7 @@
         </w:p>
         <w:p>
           <w:r>
-            <w:t xml:space="preserve">Long Yin </w:t>
-          </w:r>
-          <w:proofErr w:type="spellStart"/>
-          <w:r>
-            <w:t>Tsui</w:t>
-          </w:r>
-          <w:proofErr w:type="spellEnd"/>
-          <w:r>
-            <w:t xml:space="preserve"> </w:t>
+            <w:t xml:space="preserve">Long Yin Tsui </w:t>
           </w:r>
         </w:p>
         <w:p>
@@ -7744,27 +7736,7 @@
           <w:sz w:val="22"/>
           <w:szCs w:val="22"/>
         </w:rPr>
-        <w:t xml:space="preserve">This framework fully focuses on the structural analysis of exoskeletons. The </w:t>
-      </w:r>
-      <w:proofErr w:type="gramStart"/>
-      <w:r>
-        <w:rPr>
-          <w:rStyle w:val="Heading8Char"/>
-          <w:rFonts w:ascii="Calibri" w:hAnsi="Calibri" w:cs="Calibri"/>
-          <w:sz w:val="22"/>
-          <w:szCs w:val="22"/>
-        </w:rPr>
-        <w:t>ultimate goal</w:t>
-      </w:r>
-      <w:proofErr w:type="gramEnd"/>
-      <w:r>
-        <w:rPr>
-          <w:rStyle w:val="Heading8Char"/>
-          <w:rFonts w:ascii="Calibri" w:hAnsi="Calibri" w:cs="Calibri"/>
-          <w:sz w:val="22"/>
-          <w:szCs w:val="22"/>
-        </w:rPr>
-        <w:t xml:space="preserve"> of applying this framework is determined by the users. Some of the possible goal examples are: 1. Redesigning components to eliminate redundant mechanical designs, 2. Ensuring the structural integrity before installing new designed parts for operation and 3. Assisting in development of a completely new exoskeleton during design phase</w:t>
+        <w:t>This framework fully focuses on the structural analysis of exoskeletons. The ultimate goal of applying this framework is determined by the users. Some of the possible goal examples are: 1. Redesigning components to eliminate redundant mechanical designs, 2. Ensuring the structural integrity before installing new designed parts for operation and 3. Assisting in development of a completely new exoskeleton during design phase</w:t>
       </w:r>
     </w:p>
     <w:p>
@@ -7904,21 +7876,12 @@
       <w:r>
         <w:t xml:space="preserve"> </w:t>
       </w:r>
-      <w:proofErr w:type="gramStart"/>
       <w:r>
         <w:rPr>
           <w:i/>
           <w:iCs/>
         </w:rPr>
-        <w:t>Robots</w:t>
-      </w:r>
-      <w:proofErr w:type="gramEnd"/>
-      <w:r>
-        <w:rPr>
-          <w:i/>
-          <w:iCs/>
-        </w:rPr>
-        <w:t xml:space="preserve"> and robotic devices — Safety requirements for personal care robots</w:t>
+        <w:t>Robots and robotic devices — Safety requirements for personal care robots</w:t>
       </w:r>
       <w:r>
         <w:t xml:space="preserve"> </w:t>
@@ -10102,39 +10065,7 @@
           <w:rStyle w:val="normaltextrun"/>
           <w:rFonts w:cs="Arial"/>
         </w:rPr>
-        <w:t xml:space="preserve">Equation of motion can be derived by using various approaches including </w:t>
-      </w:r>
-      <w:proofErr w:type="spellStart"/>
-      <w:r>
-        <w:rPr>
-          <w:rStyle w:val="normaltextrun"/>
-          <w:rFonts w:cs="Arial"/>
-        </w:rPr>
-        <w:t>Lagrangian</w:t>
-      </w:r>
-      <w:proofErr w:type="spellEnd"/>
-      <w:r>
-        <w:rPr>
-          <w:rStyle w:val="normaltextrun"/>
-          <w:rFonts w:cs="Arial"/>
-        </w:rPr>
-        <w:t xml:space="preserve">, Newton Euler and joint space expressions. </w:t>
-      </w:r>
-      <w:proofErr w:type="spellStart"/>
-      <w:r>
-        <w:rPr>
-          <w:rStyle w:val="normaltextrun"/>
-          <w:rFonts w:cs="Arial"/>
-        </w:rPr>
-        <w:t>Lagrangian</w:t>
-      </w:r>
-      <w:proofErr w:type="spellEnd"/>
-      <w:r>
-        <w:rPr>
-          <w:rStyle w:val="normaltextrun"/>
-          <w:rFonts w:cs="Arial"/>
-        </w:rPr>
-        <w:t xml:space="preserve"> equation of motion (eq.1) expresses the movement of the systems in terms of potential and kinetic energy. The required forces and torques </w:t>
+        <w:t xml:space="preserve">Equation of motion can be derived by using various approaches including Lagrangian, Newton Euler and joint space expressions. Lagrangian equation of motion (eq.1) expresses the movement of the systems in terms of potential and kinetic energy. The required forces and torques </w:t>
       </w:r>
       <w:r>
         <w:rPr>
@@ -12118,15 +12049,7 @@
         <w:t>M</w:t>
       </w:r>
       <w:r>
-        <w:t>ass (</w:t>
-      </w:r>
-      <w:proofErr w:type="spellStart"/>
-      <w:r>
-        <w:t>CoM</w:t>
-      </w:r>
-      <w:proofErr w:type="spellEnd"/>
-      <w:r>
-        <w:t xml:space="preserve">) of the pilot </w:t>
+        <w:t xml:space="preserve">ass (CoM) of the pilot </w:t>
       </w:r>
       <w:r>
         <w:t xml:space="preserve">can be modelled as an </w:t>
@@ -12395,15 +12318,7 @@
         <w:t xml:space="preserve"> of </w:t>
       </w:r>
       <w:r>
-        <w:t>Motion (</w:t>
-      </w:r>
-      <w:proofErr w:type="spellStart"/>
-      <w:r>
-        <w:t>EoM</w:t>
-      </w:r>
-      <w:proofErr w:type="spellEnd"/>
-      <w:r>
-        <w:t xml:space="preserve">) for the </w:t>
+        <w:t xml:space="preserve">Motion (EoM) for the </w:t>
       </w:r>
       <w:r>
         <w:t xml:space="preserve">point mass </w:t>
@@ -12914,15 +12829,7 @@
         </m:acc>
       </m:oMath>
       <w:r>
-        <w:t xml:space="preserve">).  If the forces that are acting on the crutches are measured, the impact force can be retrieved by using free body diagram and the total force that is calculated previously without using the </w:t>
-      </w:r>
-      <w:proofErr w:type="spellStart"/>
-      <w:r>
-        <w:t>EoM</w:t>
-      </w:r>
-      <w:proofErr w:type="spellEnd"/>
-      <w:r>
-        <w:t>. The impact force can then be used to assess whether any link will fail.</w:t>
+        <w:t>).  If the forces that are acting on the crutches are measured, the impact force can be retrieved by using free body diagram and the total force that is calculated previously without using the EoM. The impact force can then be used to assess whether any link will fail.</w:t>
       </w:r>
     </w:p>
     <w:p>
@@ -13328,21 +13235,12 @@
       <w:r>
         <w:t xml:space="preserve"> </w:t>
       </w:r>
-      <w:proofErr w:type="gramStart"/>
       <w:r>
         <w:rPr>
           <w:i/>
           <w:iCs/>
         </w:rPr>
-        <w:t>Robots</w:t>
-      </w:r>
-      <w:proofErr w:type="gramEnd"/>
-      <w:r>
-        <w:rPr>
-          <w:i/>
-          <w:iCs/>
-        </w:rPr>
-        <w:t xml:space="preserve"> and robotic devices — Safety requirements for personal care robots</w:t>
+        <w:t>Robots and robotic devices — Safety requirements for personal care robots</w:t>
       </w:r>
       <w:r>
         <w:t xml:space="preserve"> </w:t>
@@ -13767,21 +13665,7 @@
         <w:rPr>
           <w:lang w:val="en-HK"/>
         </w:rPr>
-        <w:t xml:space="preserve">The purpose of the integrity analysis is to evaluate if the exoskeleton lengths can withstand the forces generated under some reasonable circumstances. Task-based force expression is more appropriate to be used for this case than the joint- based force expression since it can reveal all the forces that every single length bears individually. In other words, every single length can be evaluated individually and explicitly. On the other hand, Newton Euler approach is more appropriate to be used than the </w:t>
-      </w:r>
-      <w:proofErr w:type="spellStart"/>
-      <w:r>
-        <w:rPr>
-          <w:lang w:val="en-HK"/>
-        </w:rPr>
-        <w:t>Lagrangian</w:t>
-      </w:r>
-      <w:proofErr w:type="spellEnd"/>
-      <w:r>
-        <w:rPr>
-          <w:lang w:val="en-HK"/>
-        </w:rPr>
-        <w:t xml:space="preserve"> approach. Since Newton Euler approach describes motions by forces which can be directly used for further analysis</w:t>
+        <w:t>The purpose of the integrity analysis is to evaluate if the exoskeleton lengths can withstand the forces generated under some reasonable circumstances. Task-based force expression is more appropriate to be used for this case than the joint- based force expression since it can reveal all the forces that every single length bears individually. In other words, every single length can be evaluated individually and explicitly. On the other hand, Newton Euler approach is more appropriate to be used than the Lagrangian approach. Since Newton Euler approach describes motions by forces which can be directly used for further analysis</w:t>
       </w:r>
       <w:r>
         <w:rPr>
@@ -14139,21 +14023,8 @@
         <w:t xml:space="preserve"> (</w:t>
       </w:r>
       <w:r>
-        <w:t xml:space="preserve">Bai, Li, </w:t>
-      </w:r>
-      <w:proofErr w:type="spellStart"/>
-      <w:r>
-        <w:t>Xie</w:t>
-      </w:r>
-      <w:proofErr w:type="spellEnd"/>
-      <w:r>
-        <w:t xml:space="preserve">, Zhou &amp; </w:t>
-      </w:r>
-      <w:proofErr w:type="spellStart"/>
-      <w:r>
-        <w:t>Ou</w:t>
-      </w:r>
-      <w:proofErr w:type="spellEnd"/>
+        <w:t>Bai, Li, Xie, Zhou &amp; Ou</w:t>
+      </w:r>
       <w:r>
         <w:t>,</w:t>
       </w:r>
@@ -14577,7 +14448,25 @@
     </w:p>
     <w:p>
       <w:r>
-        <w:t>This calculation will assume the following:</w:t>
+        <w:t>This calculation will</w:t>
+      </w:r>
+      <w:r>
+        <w:t xml:space="preserve"> follow </w:t>
+      </w:r>
+      <w:r>
+        <w:t>the exoskeleton through a step</w:t>
+      </w:r>
+      <w:r>
+        <w:t xml:space="preserve"> and</w:t>
+      </w:r>
+      <w:r>
+        <w:t xml:space="preserve"> assume the following</w:t>
+      </w:r>
+      <w:r>
+        <w:t xml:space="preserve"> follow</w:t>
+      </w:r>
+      <w:r>
+        <w:t>:</w:t>
       </w:r>
     </w:p>
     <w:p>
@@ -14632,6 +14521,21 @@
       </w:r>
       <w:r>
         <w:t xml:space="preserve"> angle</w:t>
+      </w:r>
+    </w:p>
+    <w:p>
+      <w:pPr>
+        <w:pStyle w:val="ListParagraph"/>
+        <w:numPr>
+          <w:ilvl w:val="0"/>
+          <w:numId w:val="6"/>
+        </w:numPr>
+      </w:pPr>
+      <w:r>
+        <w:t xml:space="preserve">The angle between the floor and foot is </w:t>
+      </w:r>
+      <w:r>
+        <w:t>negligible</w:t>
       </w:r>
     </w:p>
     <w:tbl>
@@ -19505,11 +19409,9 @@
           <w:numId w:val="8"/>
         </w:numPr>
       </w:pPr>
-      <w:proofErr w:type="spellStart"/>
       <w:r>
         <w:t>rAO</w:t>
       </w:r>
-      <w:proofErr w:type="spellEnd"/>
     </w:p>
     <w:p>
       <w:pPr>
@@ -19519,11 +19421,9 @@
           <w:numId w:val="8"/>
         </w:numPr>
       </w:pPr>
-      <w:proofErr w:type="spellStart"/>
       <w:r>
         <w:t>rAB</w:t>
       </w:r>
-      <w:proofErr w:type="spellEnd"/>
     </w:p>
     <w:p>
       <w:pPr>
@@ -19605,11 +19505,9 @@
           <w:numId w:val="8"/>
         </w:numPr>
       </w:pPr>
-      <w:proofErr w:type="spellStart"/>
       <w:r>
         <w:t>rBA</w:t>
       </w:r>
-      <w:proofErr w:type="spellEnd"/>
     </w:p>
     <w:p>
       <w:pPr>
@@ -19619,11 +19517,9 @@
           <w:numId w:val="8"/>
         </w:numPr>
       </w:pPr>
-      <w:proofErr w:type="spellStart"/>
       <w:r>
         <w:t>rBC</w:t>
       </w:r>
-      <w:proofErr w:type="spellEnd"/>
     </w:p>
     <w:p>
       <w:pPr>
@@ -19700,11 +19596,9 @@
           <w:numId w:val="8"/>
         </w:numPr>
       </w:pPr>
-      <w:proofErr w:type="spellStart"/>
       <w:r>
         <w:t>rCB</w:t>
       </w:r>
-      <w:proofErr w:type="spellEnd"/>
     </w:p>
     <w:p>
       <w:pPr>
@@ -19714,11 +19608,9 @@
           <w:numId w:val="8"/>
         </w:numPr>
       </w:pPr>
-      <w:proofErr w:type="spellStart"/>
       <w:r>
         <w:t>rCD</w:t>
       </w:r>
-      <w:proofErr w:type="spellEnd"/>
     </w:p>
     <w:p>
       <w:pPr>
@@ -19782,11 +19674,9 @@
           <w:numId w:val="8"/>
         </w:numPr>
       </w:pPr>
-      <w:proofErr w:type="spellStart"/>
       <w:r>
         <w:t>rDC</w:t>
       </w:r>
-      <w:proofErr w:type="spellEnd"/>
     </w:p>
     <w:p>
       <w:pPr>
@@ -19796,11 +19686,9 @@
           <w:numId w:val="8"/>
         </w:numPr>
       </w:pPr>
-      <w:proofErr w:type="spellStart"/>
       <w:r>
         <w:t>rDE</w:t>
       </w:r>
-      <w:proofErr w:type="spellEnd"/>
     </w:p>
     <w:p>
       <w:pPr>
@@ -19810,11 +19698,9 @@
           <w:numId w:val="8"/>
         </w:numPr>
       </w:pPr>
-      <w:proofErr w:type="spellStart"/>
       <w:r>
         <w:t>rDcru</w:t>
       </w:r>
-      <w:proofErr w:type="spellEnd"/>
     </w:p>
     <w:p>
       <w:pPr>
@@ -25272,13 +25158,8 @@
       </w:r>
     </w:p>
     <w:p>
-      <w:proofErr w:type="gramStart"/>
-      <w:r>
-        <w:t>Similar to</w:t>
-      </w:r>
-      <w:proofErr w:type="gramEnd"/>
-      <w:r>
-        <w:t xml:space="preserve"> link 4</w:t>
+      <w:r>
+        <w:t>Similar to link 4</w:t>
       </w:r>
     </w:p>
     <w:p>
@@ -26289,13 +26170,8 @@
       </w:r>
     </w:p>
     <w:p>
-      <w:proofErr w:type="gramStart"/>
-      <w:r>
-        <w:t>Similar to</w:t>
-      </w:r>
-      <w:proofErr w:type="gramEnd"/>
-      <w:r>
-        <w:t xml:space="preserve"> link 3</w:t>
+      <w:r>
+        <w:t>Similar to link 3</w:t>
       </w:r>
     </w:p>
     <w:p>
@@ -27346,13 +27222,8 @@
       </w:r>
     </w:p>
     <w:p>
-      <w:proofErr w:type="gramStart"/>
-      <w:r>
-        <w:t>Similar to</w:t>
-      </w:r>
-      <w:proofErr w:type="gramEnd"/>
-      <w:r>
-        <w:t xml:space="preserve"> link 2</w:t>
+      <w:r>
+        <w:t>Similar to link 2</w:t>
       </w:r>
     </w:p>
     <w:p>
@@ -28416,13 +28287,8 @@
       <w:bookmarkEnd w:id="67"/>
     </w:p>
     <w:p>
-      <w:proofErr w:type="gramStart"/>
-      <w:r>
-        <w:t>Similar to</w:t>
-      </w:r>
-      <w:proofErr w:type="gramEnd"/>
-      <w:r>
-        <w:t xml:space="preserve"> link 1</w:t>
+      <w:r>
+        <w:t>Similar to link 1</w:t>
       </w:r>
     </w:p>
     <w:p>
@@ -38145,15 +38011,7 @@
         <w:t>(</w:t>
       </w:r>
       <w:r>
-        <w:t xml:space="preserve">McDowell, Fryar, Ogden, &amp; </w:t>
-      </w:r>
-      <w:proofErr w:type="spellStart"/>
-      <w:r>
-        <w:t>Flegal</w:t>
-      </w:r>
-      <w:proofErr w:type="spellEnd"/>
-      <w:r>
-        <w:t>, 2008).</w:t>
+        <w:t>McDowell, Fryar, Ogden, &amp; Flegal, 2008).</w:t>
       </w:r>
     </w:p>
     <w:tbl>
@@ -38441,21 +38299,8 @@
       <w:r>
         <w:t>Data retrieved from (</w:t>
       </w:r>
-      <w:proofErr w:type="spellStart"/>
-      <w:r>
-        <w:t>Plagenhoef</w:t>
-      </w:r>
-      <w:proofErr w:type="spellEnd"/>
-      <w:r>
-        <w:t xml:space="preserve">, Evans &amp; </w:t>
-      </w:r>
-      <w:proofErr w:type="spellStart"/>
-      <w:r>
-        <w:t>Abdelnour</w:t>
-      </w:r>
-      <w:proofErr w:type="spellEnd"/>
-      <w:r>
-        <w:t>,</w:t>
+      <w:r>
+        <w:t>Plagenhoef, Evans &amp; Abdelnour,</w:t>
       </w:r>
       <w:r>
         <w:t xml:space="preserve"> </w:t>
@@ -40069,45 +39914,13 @@
       </w:pPr>
       <w:bookmarkStart w:id="80" w:name="_Toc85553721"/>
       <w:r>
-        <w:t xml:space="preserve">General </w:t>
-      </w:r>
-      <w:proofErr w:type="spellStart"/>
-      <w:r>
-        <w:t>CoG</w:t>
-      </w:r>
-      <w:proofErr w:type="spellEnd"/>
-      <w:r>
-        <w:t xml:space="preserve"> for exoskeleton</w:t>
+        <w:t>General CoG for exoskeleton</w:t>
       </w:r>
       <w:bookmarkEnd w:id="80"/>
     </w:p>
     <w:p>
       <w:r>
-        <w:t xml:space="preserve">In general: Preliminary analysis done on the exoskeleton point to the </w:t>
-      </w:r>
-      <w:proofErr w:type="spellStart"/>
-      <w:r>
-        <w:t>CoG</w:t>
-      </w:r>
-      <w:proofErr w:type="spellEnd"/>
-      <w:r>
-        <w:t xml:space="preserve"> for each link to be approximately at the mid-point and based on these, the </w:t>
-      </w:r>
-      <w:proofErr w:type="spellStart"/>
-      <w:r>
-        <w:t>CoG</w:t>
-      </w:r>
-      <w:proofErr w:type="spellEnd"/>
-      <w:r>
-        <w:t xml:space="preserve"> will be approximated here for long components. For example, </w:t>
-      </w:r>
-      <w:proofErr w:type="spellStart"/>
-      <w:r>
-        <w:t>CoG</w:t>
-      </w:r>
-      <w:proofErr w:type="spellEnd"/>
-      <w:r>
-        <w:t xml:space="preserve"> for Link 1 will be </w:t>
+        <w:t xml:space="preserve">In general: Preliminary analysis done on the exoskeleton point to the CoG for each link to be approximately at the mid-point and based on these, the CoG will be approximated here for long components. For example, CoG for Link 1 will be </w:t>
       </w:r>
       <m:oMath>
         <m:f>
@@ -40150,15 +39963,7 @@
         <w:t xml:space="preserve"> </w:t>
       </w:r>
       <w:r>
-        <w:t xml:space="preserve">Exception: The </w:t>
-      </w:r>
-      <w:proofErr w:type="spellStart"/>
-      <w:r>
-        <w:t>CoG</w:t>
-      </w:r>
-      <w:proofErr w:type="spellEnd"/>
-      <w:r>
-        <w:t xml:space="preserve"> on the foot plate in the z direction appears at the top of the foot plate.</w:t>
+        <w:t>Exception: The CoG on the foot plate in the z direction appears at the top of the foot plate.</w:t>
       </w:r>
       <w:r>
         <w:t xml:space="preserve"> These values are subject to change depending on exoskeleton design but can often be used as an approximation.</w:t>
@@ -40191,31 +39996,10 @@
     </w:p>
     <w:p>
       <w:r>
-        <w:t xml:space="preserve">For the legs </w:t>
-      </w:r>
-      <w:proofErr w:type="spellStart"/>
-      <w:r>
-        <w:t>CoG</w:t>
-      </w:r>
-      <w:proofErr w:type="spellEnd"/>
-      <w:r>
-        <w:t xml:space="preserve"> down the length will be taken from </w:t>
-      </w:r>
-      <w:proofErr w:type="spellStart"/>
-      <w:r>
-        <w:t>Plagenhoef</w:t>
-      </w:r>
-      <w:proofErr w:type="spellEnd"/>
-      <w:r>
-        <w:t xml:space="preserve">, Evans &amp; </w:t>
-      </w:r>
-      <w:proofErr w:type="spellStart"/>
-      <w:r>
-        <w:t>Abdelnour</w:t>
-      </w:r>
-      <w:proofErr w:type="spellEnd"/>
-      <w:r>
-        <w:t>,</w:t>
+        <w:t xml:space="preserve">For the legs CoG down the length will be taken from </w:t>
+      </w:r>
+      <w:r>
+        <w:t>Plagenhoef, Evans &amp; Abdelnour,</w:t>
       </w:r>
       <w:r>
         <w:t xml:space="preserve"> </w:t>
@@ -40233,55 +40017,15 @@
         <w:t>(90% percentile) (</w:t>
       </w:r>
       <w:r>
-        <w:t xml:space="preserve">McDowell, Fryar, Ogden, &amp; </w:t>
-      </w:r>
-      <w:proofErr w:type="spellStart"/>
-      <w:r>
-        <w:t>Flegal</w:t>
-      </w:r>
-      <w:proofErr w:type="spellEnd"/>
-      <w:r>
-        <w:t>, 2008</w:t>
-      </w:r>
-      <w:r>
-        <w:t xml:space="preserve">) giving a radius of 7.4 cm. As all the </w:t>
-      </w:r>
-      <w:proofErr w:type="spellStart"/>
-      <w:r>
-        <w:t>CoG</w:t>
-      </w:r>
-      <w:proofErr w:type="spellEnd"/>
-      <w:r>
-        <w:t xml:space="preserve"> are going to be considered aligned within the z direction all </w:t>
-      </w:r>
-      <w:proofErr w:type="spellStart"/>
-      <w:r>
-        <w:t>CoG</w:t>
-      </w:r>
-      <w:proofErr w:type="spellEnd"/>
-      <w:r>
-        <w:t xml:space="preserve"> within the x direction will be considered 7.4 cm away from the joints.</w:t>
+        <w:t>McDowell, Fryar, Ogden, &amp; Flegal, 2008</w:t>
+      </w:r>
+      <w:r>
+        <w:t>) giving a radius of 7.4 cm. As all the CoG are going to be considered aligned within the z direction all CoG within the x direction will be considered 7.4 cm away from the joints.</w:t>
       </w:r>
     </w:p>
     <w:p>
       <w:r>
-        <w:t xml:space="preserve">Down the length of the link the </w:t>
-      </w:r>
-      <w:proofErr w:type="spellStart"/>
-      <w:r>
-        <w:t>CoG</w:t>
-      </w:r>
-      <w:proofErr w:type="spellEnd"/>
-      <w:r>
-        <w:t xml:space="preserve"> will be determined through data, from tables the </w:t>
-      </w:r>
-      <w:proofErr w:type="spellStart"/>
-      <w:r>
-        <w:t>CoG</w:t>
-      </w:r>
-      <w:proofErr w:type="spellEnd"/>
-      <w:r>
-        <w:t xml:space="preserve"> as a percentage of the length will be gathered.</w:t>
+        <w:t>Down the length of the link the CoG will be determined through data, from tables the CoG as a percentage of the length will be gathered.</w:t>
       </w:r>
     </w:p>
     <w:tbl>
@@ -40330,15 +40074,7 @@
           </w:tcPr>
           <w:p>
             <w:r>
-              <w:t xml:space="preserve">Body </w:t>
-            </w:r>
-            <w:proofErr w:type="spellStart"/>
-            <w:r>
-              <w:t>CoG</w:t>
-            </w:r>
-            <w:proofErr w:type="spellEnd"/>
-            <w:r>
-              <w:t xml:space="preserve"> (% of total length)</w:t>
+              <w:t>Body CoG (% of total length)</w:t>
             </w:r>
           </w:p>
         </w:tc>
@@ -40533,15 +40269,7 @@
         </m:r>
       </m:oMath>
       <w:r>
-        <w:t xml:space="preserve"> up the </w:t>
-      </w:r>
-      <w:proofErr w:type="gramStart"/>
-      <w:r>
-        <w:t>link.The</w:t>
-      </w:r>
-      <w:proofErr w:type="gramEnd"/>
-      <w:r>
-        <w:t xml:space="preserve"> exception is the chest, the length of the chest was considered 30% of total body height.</w:t>
+        <w:t xml:space="preserve"> up the link.The exception is the chest, the length of the chest was considered 30% of total body height.</w:t>
       </w:r>
     </w:p>
     <w:p>
@@ -40560,21 +40288,8 @@
       <w:r>
         <w:t>Data retrieved from (</w:t>
       </w:r>
-      <w:proofErr w:type="spellStart"/>
-      <w:r>
-        <w:t>Plagenhoef</w:t>
-      </w:r>
-      <w:proofErr w:type="spellEnd"/>
-      <w:r>
-        <w:t xml:space="preserve">, Evans &amp; </w:t>
-      </w:r>
-      <w:proofErr w:type="spellStart"/>
-      <w:r>
-        <w:t>Abdelnour</w:t>
-      </w:r>
-      <w:proofErr w:type="spellEnd"/>
-      <w:r>
-        <w:t>,</w:t>
+      <w:r>
+        <w:t>Plagenhoef, Evans &amp; Abdelnour,</w:t>
       </w:r>
       <w:r>
         <w:t xml:space="preserve"> </w:t>
@@ -40612,15 +40327,7 @@
         <w:t>2008)</w:t>
       </w:r>
       <w:r>
-        <w:t xml:space="preserve"> this can give as a distance from the </w:t>
-      </w:r>
-      <w:proofErr w:type="spellStart"/>
-      <w:r>
-        <w:t>CoG</w:t>
-      </w:r>
-      <w:proofErr w:type="spellEnd"/>
-      <w:r>
-        <w:t xml:space="preserve"> of the chest as </w:t>
+        <w:t xml:space="preserve"> this can give as a distance from the CoG of the chest as </w:t>
       </w:r>
       <m:oMath>
         <m:r>
@@ -40900,37 +40607,13 @@
           <w:rFonts w:eastAsiaTheme="majorEastAsia"/>
           <w:color w:val="000000"/>
         </w:rPr>
-        <w:t xml:space="preserve">Data given values and </w:t>
-      </w:r>
-      <w:proofErr w:type="spellStart"/>
-      <w:r>
-        <w:rPr>
-          <w:rFonts w:eastAsiaTheme="majorEastAsia"/>
-          <w:color w:val="000000"/>
-        </w:rPr>
-        <w:t>Interlloy</w:t>
-      </w:r>
-      <w:proofErr w:type="spellEnd"/>
-      <w:r>
-        <w:rPr>
-          <w:rFonts w:eastAsiaTheme="majorEastAsia"/>
-          <w:color w:val="000000"/>
-        </w:rPr>
-        <w:t xml:space="preserve"> (2021),</w:t>
+        <w:t>Data given values and Interlloy (2021),</w:t>
       </w:r>
       <w:r>
         <w:t xml:space="preserve"> </w:t>
       </w:r>
       <w:r>
-        <w:t xml:space="preserve">Zhang, </w:t>
-      </w:r>
-      <w:proofErr w:type="spellStart"/>
-      <w:r>
-        <w:t>Pyoun</w:t>
-      </w:r>
-      <w:proofErr w:type="spellEnd"/>
-      <w:r>
-        <w:t xml:space="preserve">, Cao, Wu &amp; Murakami </w:t>
+        <w:t xml:space="preserve">Zhang, Pyoun, Cao, Wu &amp; Murakami </w:t>
       </w:r>
       <w:r>
         <w:t>(</w:t>
@@ -40941,33 +40624,15 @@
       <w:r>
         <w:t xml:space="preserve"> &amp; </w:t>
       </w:r>
-      <w:proofErr w:type="spellStart"/>
-      <w:r>
-        <w:t>Madhukarϯ</w:t>
-      </w:r>
-      <w:proofErr w:type="spellEnd"/>
-      <w:r>
-        <w:t xml:space="preserve">, Reddy, </w:t>
-      </w:r>
-      <w:proofErr w:type="spellStart"/>
-      <w:r>
-        <w:t>Kumarϯ</w:t>
-      </w:r>
-      <w:proofErr w:type="spellEnd"/>
-      <w:r>
-        <w:t>,</w:t>
+      <w:r>
+        <w:t>Madhukarϯ, Reddy, Kumarϯ,</w:t>
       </w:r>
       <w:r>
         <w:t xml:space="preserve"> </w:t>
       </w:r>
       <w:r>
-        <w:t xml:space="preserve">&amp; </w:t>
-      </w:r>
-      <w:proofErr w:type="spellStart"/>
-      <w:r>
-        <w:t>Naikϯ</w:t>
-      </w:r>
-      <w:proofErr w:type="spellEnd"/>
+        <w:t>&amp; Naikϯ</w:t>
+      </w:r>
       <w:r>
         <w:t xml:space="preserve"> (</w:t>
       </w:r>
@@ -41477,6 +41142,12 @@
       <w:r>
         <w:t>then this framework will need to be modified to account for that situation.</w:t>
       </w:r>
+      <w:r>
+        <w:t xml:space="preserve"> Additionally, in cases where the exoskeleton is running or jumping the angle between the foot and the </w:t>
+      </w:r>
+      <w:r>
+        <w:t>ground will also need to be considered as this will affect the orientation of the gravitational forces.</w:t>
+      </w:r>
     </w:p>
     <w:p>
       <w:pPr>
@@ -41539,15 +41210,7 @@
         <w:jc w:val="left"/>
       </w:pPr>
       <w:r>
-        <w:t xml:space="preserve">Chen, Q., Cheng, H., Yue, C., Huang, R., &amp; Guo, H. (2018, July 2). Dynamic Balance Gait for Walking Assistance Exoskeleton. Retrieved from </w:t>
-      </w:r>
-      <w:proofErr w:type="spellStart"/>
-      <w:r>
-        <w:t>Hindawi</w:t>
-      </w:r>
-      <w:proofErr w:type="spellEnd"/>
-      <w:r>
-        <w:t xml:space="preserve">: https://www.hindawi.com/journals/abb/2018/7847014/ </w:t>
+        <w:t xml:space="preserve">Chen, Q., Cheng, H., Yue, C., Huang, R., &amp; Guo, H. (2018, July 2). Dynamic Balance Gait for Walking Assistance Exoskeleton. Retrieved from Hindawi: https://www.hindawi.com/journals/abb/2018/7847014/ </w:t>
       </w:r>
     </w:p>
     <w:p>
@@ -41555,15 +41218,7 @@
         <w:jc w:val="left"/>
       </w:pPr>
       <w:r>
-        <w:t xml:space="preserve">Farlex, Inc. (n.d.). four-point gait. Retrieved from </w:t>
-      </w:r>
-      <w:proofErr w:type="spellStart"/>
-      <w:r>
-        <w:t>TheFreeDictionary's</w:t>
-      </w:r>
-      <w:proofErr w:type="spellEnd"/>
-      <w:r>
-        <w:t xml:space="preserve"> Medical Dictionary: https://medical-dictionary.thefreedictionary.com/four-point+gait </w:t>
+        <w:t xml:space="preserve">Farlex, Inc. (n.d.). four-point gait. Retrieved from TheFreeDictionary's Medical Dictionary: https://medical-dictionary.thefreedictionary.com/four-point+gait </w:t>
       </w:r>
     </w:p>
     <w:p>
@@ -41594,42 +41249,16 @@
       <w:pPr>
         <w:jc w:val="left"/>
       </w:pPr>
-      <w:proofErr w:type="spellStart"/>
-      <w:r>
-        <w:t>Physiopedia</w:t>
-      </w:r>
-      <w:proofErr w:type="spellEnd"/>
-      <w:r>
-        <w:t xml:space="preserve">. (2021). Crutches. Retrieved from </w:t>
-      </w:r>
-      <w:proofErr w:type="spellStart"/>
-      <w:r>
-        <w:t>Physiopedia</w:t>
-      </w:r>
-      <w:proofErr w:type="spellEnd"/>
-      <w:r>
-        <w:t xml:space="preserve">: https://www.physio-pedia.com/Crutches </w:t>
+      <w:r>
+        <w:t xml:space="preserve">Physiopedia. (2021). Crutches. Retrieved from Physiopedia: https://www.physio-pedia.com/Crutches </w:t>
       </w:r>
     </w:p>
     <w:p>
       <w:pPr>
         <w:jc w:val="left"/>
       </w:pPr>
-      <w:proofErr w:type="spellStart"/>
-      <w:r>
-        <w:t>Physiopedia</w:t>
-      </w:r>
-      <w:proofErr w:type="spellEnd"/>
-      <w:r>
-        <w:t xml:space="preserve">. (2021). Gait. Retrieved from </w:t>
-      </w:r>
-      <w:proofErr w:type="spellStart"/>
-      <w:r>
-        <w:t>Physiopedia</w:t>
-      </w:r>
-      <w:proofErr w:type="spellEnd"/>
-      <w:r>
-        <w:t xml:space="preserve">: https://www.physio-pedia.com/Gait </w:t>
+      <w:r>
+        <w:t xml:space="preserve">Physiopedia. (2021). Gait. Retrieved from Physiopedia: https://www.physio-pedia.com/Gait </w:t>
       </w:r>
     </w:p>
     <w:p>
@@ -41652,45 +41281,8 @@
       <w:pPr>
         <w:jc w:val="left"/>
       </w:pPr>
-      <w:proofErr w:type="spellStart"/>
-      <w:r>
-        <w:t>Zeilig</w:t>
-      </w:r>
-      <w:proofErr w:type="spellEnd"/>
-      <w:r>
-        <w:t xml:space="preserve">, G., </w:t>
-      </w:r>
-      <w:proofErr w:type="spellStart"/>
-      <w:r>
-        <w:t>Weingarden</w:t>
-      </w:r>
-      <w:proofErr w:type="spellEnd"/>
-      <w:r>
-        <w:t xml:space="preserve">, H., </w:t>
-      </w:r>
-      <w:proofErr w:type="spellStart"/>
-      <w:r>
-        <w:t>Zwecker</w:t>
-      </w:r>
-      <w:proofErr w:type="spellEnd"/>
-      <w:r>
-        <w:t xml:space="preserve">, M., </w:t>
-      </w:r>
-      <w:proofErr w:type="spellStart"/>
-      <w:r>
-        <w:t>Dudkiewicz</w:t>
-      </w:r>
-      <w:proofErr w:type="spellEnd"/>
-      <w:r>
-        <w:t xml:space="preserve">, I., Bloch, A., &amp; </w:t>
-      </w:r>
-      <w:proofErr w:type="spellStart"/>
-      <w:r>
-        <w:t>Esquenazi</w:t>
-      </w:r>
-      <w:proofErr w:type="spellEnd"/>
-      <w:r>
-        <w:t xml:space="preserve">, A. (2012). Safety and tolerance of the ReWalk™ exoskeleton suit for ambulation by people with complete spinal cord injury: A pilot study. Retrieved from US National Library of Medicine, National Institutes of Health: https://www.ncbi.nlm.nih.gov/pmc/articles/PMC3304563/ </w:t>
+      <w:r>
+        <w:t xml:space="preserve">Zeilig, G., Weingarden, H., Zwecker, M., Dudkiewicz, I., Bloch, A., &amp; Esquenazi, A. (2012). Safety and tolerance of the ReWalk™ exoskeleton suit for ambulation by people with complete spinal cord injury: A pilot study. Retrieved from US National Library of Medicine, National Institutes of Health: https://www.ncbi.nlm.nih.gov/pmc/articles/PMC3304563/ </w:t>
       </w:r>
     </w:p>
     <w:p>
@@ -41698,81 +41290,23 @@
         <w:jc w:val="left"/>
       </w:pPr>
       <w:r>
-        <w:t xml:space="preserve">Shi Bai, Xuan Li, </w:t>
-      </w:r>
-      <w:proofErr w:type="spellStart"/>
-      <w:r>
-        <w:t>Zhaohui</w:t>
-      </w:r>
-      <w:proofErr w:type="spellEnd"/>
-      <w:r>
-        <w:t xml:space="preserve"> </w:t>
-      </w:r>
-      <w:proofErr w:type="spellStart"/>
-      <w:r>
-        <w:t>Xie</w:t>
-      </w:r>
-      <w:proofErr w:type="spellEnd"/>
-      <w:r>
-        <w:t xml:space="preserve">, </w:t>
-      </w:r>
-      <w:proofErr w:type="spellStart"/>
-      <w:r>
-        <w:t>Zhi</w:t>
-      </w:r>
-      <w:proofErr w:type="spellEnd"/>
-      <w:r>
-        <w:t xml:space="preserve"> Zhou, &amp; Jinping </w:t>
-      </w:r>
-      <w:proofErr w:type="spellStart"/>
-      <w:r>
-        <w:t>Ou</w:t>
-      </w:r>
-      <w:proofErr w:type="spellEnd"/>
-      <w:r>
-        <w:t>. (2014). A Wireless Fatigue Monitoring System Utilizing a Bio-Inspired Tree Ring Data Tracking Technique. Sensors, 14(3), 4364–4383. https://doi.org/10.3390/s140304364</w:t>
+        <w:t>Shi Bai, Xuan Li, Zhaohui Xie, Zhi Zhou, &amp; Jinping Ou. (2014). A Wireless Fatigue Monitoring System Utilizing a Bio-Inspired Tree Ring Data Tracking Technique. Sensors, 14(3), 4364–4383. https://doi.org/10.3390/s140304364</w:t>
       </w:r>
     </w:p>
     <w:p>
       <w:pPr>
         <w:jc w:val="left"/>
       </w:pPr>
-      <w:proofErr w:type="spellStart"/>
-      <w:r>
-        <w:t>Plagenhoef</w:t>
-      </w:r>
-      <w:proofErr w:type="spellEnd"/>
-      <w:r>
-        <w:t xml:space="preserve">, S., Evans, F. G., &amp; </w:t>
-      </w:r>
-      <w:proofErr w:type="spellStart"/>
-      <w:r>
-        <w:t>Abdelnour</w:t>
-      </w:r>
-      <w:proofErr w:type="spellEnd"/>
-      <w:r>
-        <w:t xml:space="preserve">, T. (1983). Anatomical data for </w:t>
-      </w:r>
-      <w:proofErr w:type="spellStart"/>
-      <w:r>
-        <w:t>analyzing</w:t>
-      </w:r>
-      <w:proofErr w:type="spellEnd"/>
-      <w:r>
-        <w:t xml:space="preserve"> human motion. Research quarterly for exercise and sport, 54(2), 169-178.</w:t>
+      <w:r>
+        <w:t>Plagenhoef, S., Evans, F. G., &amp; Abdelnour, T. (1983). Anatomical data for analyzing human motion. Research quarterly for exercise and sport, 54(2), 169-178.</w:t>
       </w:r>
     </w:p>
     <w:p>
       <w:pPr>
         <w:jc w:val="left"/>
       </w:pPr>
-      <w:proofErr w:type="spellStart"/>
-      <w:r>
-        <w:t>Interlloy</w:t>
-      </w:r>
-      <w:proofErr w:type="spellEnd"/>
-      <w:r>
-        <w:t>. (2021) 1045 Medium Tensile Carbon Steel Bar. http://www.interlloy.com.au/our-products/carbon-steels/1045-medium-tensile-carbon-steel-bar/</w:t>
+      <w:r>
+        <w:t>Interlloy. (2021) 1045 Medium Tensile Carbon Steel Bar. http://www.interlloy.com.au/our-products/carbon-steels/1045-medium-tensile-carbon-steel-bar/</w:t>
       </w:r>
     </w:p>
     <w:p>
@@ -41780,45 +41314,16 @@
         <w:jc w:val="left"/>
       </w:pPr>
       <w:r>
-        <w:t xml:space="preserve">Zhang, K. Y., </w:t>
-      </w:r>
-      <w:proofErr w:type="spellStart"/>
-      <w:r>
-        <w:t>Pyoun</w:t>
-      </w:r>
-      <w:proofErr w:type="spellEnd"/>
-      <w:r>
-        <w:t>, Y. S., Cao, X. J., Wu, B., &amp; Murakami, R. (2012). Fatigue properties of SUS304 stainless steel after ultrasonic nanocrystal surface modification (UNSM). In International Journal of Modern Physics: Conference Series (Vol. 6, pp. 330-335). World Scientific Publishing Company.</w:t>
+        <w:t>Zhang, K. Y., Pyoun, Y. S., Cao, X. J., Wu, B., &amp; Murakami, R. (2012). Fatigue properties of SUS304 stainless steel after ultrasonic nanocrystal surface modification (UNSM). In International Journal of Modern Physics: Conference Series (Vol. 6, pp. 330-335). World Scientific Publishing Company.</w:t>
       </w:r>
     </w:p>
     <w:p>
       <w:pPr>
         <w:jc w:val="left"/>
       </w:pPr>
-      <w:proofErr w:type="spellStart"/>
       <w:r>
         <w:lastRenderedPageBreak/>
-        <w:t>Madhukarϯ</w:t>
-      </w:r>
-      <w:proofErr w:type="spellEnd"/>
-      <w:r>
-        <w:t xml:space="preserve">, S., Reddy, B. R. H., </w:t>
-      </w:r>
-      <w:proofErr w:type="spellStart"/>
-      <w:r>
-        <w:t>Kumarϯ</w:t>
-      </w:r>
-      <w:proofErr w:type="spellEnd"/>
-      <w:r>
-        <w:t xml:space="preserve">, G. A., &amp; </w:t>
-      </w:r>
-      <w:proofErr w:type="spellStart"/>
-      <w:r>
-        <w:t>Naikϯ</w:t>
-      </w:r>
-      <w:proofErr w:type="spellEnd"/>
-      <w:r>
-        <w:t>, R. P. (2018). A study on improvement of fatigue life of materials by surface coatings.</w:t>
+        <w:t>Madhukarϯ, S., Reddy, B. R. H., Kumarϯ, G. A., &amp; Naikϯ, R. P. (2018). A study on improvement of fatigue life of materials by surface coatings.</w:t>
       </w:r>
     </w:p>
     <w:p>
@@ -41826,15 +41331,7 @@
         <w:jc w:val="left"/>
       </w:pPr>
       <w:r>
-        <w:t xml:space="preserve">McDowell, M. A., Fryar, C. D., Ogden, C. L., &amp; </w:t>
-      </w:r>
-      <w:proofErr w:type="spellStart"/>
-      <w:r>
-        <w:t>Flegal</w:t>
-      </w:r>
-      <w:proofErr w:type="spellEnd"/>
-      <w:r>
-        <w:t>, K. M. (2008). Anthropometric reference data for children and adults: United States, 2003–2006. National health statistics reports, 10(1-45), 5.</w:t>
+        <w:t>McDowell, M. A., Fryar, C. D., Ogden, C. L., &amp; Flegal, K. M. (2008). Anthropometric reference data for children and adults: United States, 2003–2006. National health statistics reports, 10(1-45), 5.</w:t>
       </w:r>
     </w:p>
     <w:p>
@@ -44711,6 +44208,7 @@
   <w:rsids>
     <w:rsidRoot w:val="00667063"/>
     <w:rsid w:val="000C653F"/>
+    <w:rsid w:val="003112E8"/>
     <w:rsid w:val="003D1B59"/>
     <w:rsid w:val="00517DDC"/>
     <w:rsid w:val="00667063"/>
@@ -45724,9 +45222,12 @@
 </file>
 
 <file path=customXml/item3.xml><?xml version="1.0" encoding="utf-8"?>
-<p:properties xmlns:p="http://schemas.microsoft.com/office/2006/metadata/properties" xmlns:xsi="http://www.w3.org/2001/XMLSchema-instance" xmlns:pc="http://schemas.microsoft.com/office/infopath/2007/PartnerControls">
-  <documentManagement/>
-</p:properties>
+<?mso-contentType ?>
+<FormTemplates xmlns="http://schemas.microsoft.com/sharepoint/v3/contenttype/forms">
+  <Display>DocumentLibraryForm</Display>
+  <Edit>DocumentLibraryForm</Edit>
+  <New>DocumentLibraryForm</New>
+</FormTemplates>
 </file>
 
 <file path=customXml/item4.xml><?xml version="1.0" encoding="utf-8"?>
@@ -45943,12 +45444,9 @@
 </file>
 
 <file path=customXml/item5.xml><?xml version="1.0" encoding="utf-8"?>
-<?mso-contentType ?>
-<FormTemplates xmlns="http://schemas.microsoft.com/sharepoint/v3/contenttype/forms">
-  <Display>DocumentLibraryForm</Display>
-  <Edit>DocumentLibraryForm</Edit>
-  <New>DocumentLibraryForm</New>
-</FormTemplates>
+<p:properties xmlns:p="http://schemas.microsoft.com/office/2006/metadata/properties" xmlns:xsi="http://www.w3.org/2001/XMLSchema-instance" xmlns:pc="http://schemas.microsoft.com/office/infopath/2007/PartnerControls">
+  <documentManagement/>
+</p:properties>
 </file>
 
 <file path=customXml/itemProps1.xml><?xml version="1.0" encoding="utf-8"?>
@@ -45979,10 +45477,9 @@
 </file>
 
 <file path=customXml/itemProps3.xml><?xml version="1.0" encoding="utf-8"?>
-<ds:datastoreItem xmlns:ds="http://schemas.openxmlformats.org/officeDocument/2006/customXml" ds:itemID="{ABFBD5C9-951B-4099-875F-13FE9B6BB76F}">
+<ds:datastoreItem xmlns:ds="http://schemas.openxmlformats.org/officeDocument/2006/customXml" ds:itemID="{02D46A0F-8618-4A62-8986-3817883B49D0}">
   <ds:schemaRefs>
-    <ds:schemaRef ds:uri="http://schemas.microsoft.com/office/2006/metadata/properties"/>
-    <ds:schemaRef ds:uri="http://schemas.microsoft.com/office/infopath/2007/PartnerControls"/>
+    <ds:schemaRef ds:uri="http://schemas.microsoft.com/sharepoint/v3/contenttype/forms"/>
   </ds:schemaRefs>
 </ds:datastoreItem>
 </file>
@@ -45996,9 +45493,10 @@
 </file>
 
 <file path=customXml/itemProps5.xml><?xml version="1.0" encoding="utf-8"?>
-<ds:datastoreItem xmlns:ds="http://schemas.openxmlformats.org/officeDocument/2006/customXml" ds:itemID="{02D46A0F-8618-4A62-8986-3817883B49D0}">
+<ds:datastoreItem xmlns:ds="http://schemas.openxmlformats.org/officeDocument/2006/customXml" ds:itemID="{ABFBD5C9-951B-4099-875F-13FE9B6BB76F}">
   <ds:schemaRefs>
-    <ds:schemaRef ds:uri="http://schemas.microsoft.com/sharepoint/v3/contenttype/forms"/>
+    <ds:schemaRef ds:uri="http://schemas.microsoft.com/office/2006/metadata/properties"/>
+    <ds:schemaRef ds:uri="http://schemas.microsoft.com/office/infopath/2007/PartnerControls"/>
   </ds:schemaRefs>
 </ds:datastoreItem>
 </file>
</xml_diff>